<commit_message>
tpp probada algoritmia terminada
</commit_message>
<xml_diff>
--- a/Algoritmia/Practica/Entrega 2/Algoritmos.docx
+++ b/Algoritmia/Practica/Entrega 2/Algoritmos.docx
@@ -7,7 +7,15 @@
         <w:t>Burbuja</w:t>
       </w:r>
       <w:r>
-        <w:t xml:space="preserve"> (nVeces=10, ordenado), inverso y aleatorio = 1</w:t>
+        <w:t xml:space="preserve"> (</w:t>
+      </w:r>
+      <w:proofErr w:type="spellStart"/>
+      <w:r>
+        <w:t>nVeces</w:t>
+      </w:r>
+      <w:proofErr w:type="spellEnd"/>
+      <w:r>
+        <w:t>=10, ordenado), inverso y aleatorio = 1</w:t>
       </w:r>
     </w:p>
     <w:p/>
@@ -16,9 +24,20 @@
         <w:t>Inserción</w:t>
       </w:r>
       <w:r>
-        <w:t xml:space="preserve"> (nVeces=10^</w:t>
+        <w:t xml:space="preserve"> (</w:t>
+      </w:r>
+      <w:proofErr w:type="spellStart"/>
+      <w:r>
+        <w:t>nVeces</w:t>
+      </w:r>
+      <w:proofErr w:type="spellEnd"/>
+      <w:r>
+        <w:t>=10</w:t>
       </w:r>
       <w:r>
+        <w:rPr>
+          <w:vertAlign w:val="superscript"/>
+        </w:rPr>
         <w:t>5</w:t>
       </w:r>
       <w:r>
@@ -1728,25 +1747,46 @@
         <w:t xml:space="preserve"> </w:t>
       </w:r>
       <w:r>
-        <w:t>(nVeces=10, ordenado), inverso y aleatorio = 1</w:t>
+        <w:t>(</w:t>
+      </w:r>
+      <w:proofErr w:type="spellStart"/>
+      <w:r>
+        <w:t>nVeces</w:t>
+      </w:r>
+      <w:proofErr w:type="spellEnd"/>
+      <w:r>
+        <w:t>=10, ordenado), inverso y aleatorio = 1</w:t>
       </w:r>
     </w:p>
     <w:p/>
     <w:p>
+      <w:proofErr w:type="spellStart"/>
       <w:r>
-        <w:t xml:space="preserve">QuickSort Mediana </w:t>
+        <w:t>QuickSort</w:t>
+      </w:r>
+      <w:proofErr w:type="spellEnd"/>
+      <w:r>
+        <w:t xml:space="preserve"> Mediana (</w:t>
+      </w:r>
+      <w:proofErr w:type="spellStart"/>
+      <w:r>
+        <w:t>nVeces</w:t>
+      </w:r>
+      <w:proofErr w:type="spellEnd"/>
+      <w:r>
+        <w:t>=10</w:t>
       </w:r>
       <w:r>
-        <w:t>(</w:t>
+        <w:rPr>
+          <w:vertAlign w:val="superscript"/>
+        </w:rPr>
+        <w:t>3</w:t>
       </w:r>
       <w:r>
-        <w:t>nVeces=10^3, ordenado),</w:t>
+        <w:t>, ordenado),</w:t>
       </w:r>
       <w:r>
-        <w:t xml:space="preserve"> inverso y aleatorio = 1</w:t>
-      </w:r>
-      <w:r>
-        <w:t>)</w:t>
+        <w:t xml:space="preserve"> inverso y aleatorio = 1)</w:t>
       </w:r>
     </w:p>
     <w:tbl>
@@ -2557,8 +2597,6 @@
     <w:p/>
     <w:p/>
     <w:p/>
-    <w:p/>
-    <w:p/>
     <w:p>
       <w:pPr>
         <w:rPr>
@@ -2682,17 +2720,140 @@
     </w:p>
     <w:p>
       <w:r>
-        <w:t>Después de la implementación y la ejecución de todos los algoritmos, se ve claramente que la mejor eficiencia es la del algoritmo de QuickSort, seguida de los algoritmos de Inserción, Selección y Burbuja.</w:t>
+        <w:t xml:space="preserve">Después de la implementación y la ejecución de todos los algoritmos, se ve claramente que la mejor eficiencia es la del algoritmo de </w:t>
+      </w:r>
+      <w:proofErr w:type="spellStart"/>
+      <w:r>
+        <w:t>QuickSort</w:t>
+      </w:r>
+      <w:proofErr w:type="spellEnd"/>
+      <w:r>
+        <w:t>, seguida de los algoritmos de Inserción, Selección y Burbuja</w:t>
+      </w:r>
+      <w:r>
+        <w:t>, salvo en el caso de que el vector esté ordenado, pues en ese caso es mejor el de Inserción.</w:t>
+      </w:r>
+    </w:p>
+    <w:p>
+      <w:pPr>
+        <w:rPr>
+          <w:b/>
+          <w:bCs/>
+        </w:rPr>
+      </w:pPr>
+      <w:r>
+        <w:rPr>
+          <w:b/>
+          <w:bCs/>
+        </w:rPr>
+        <w:t xml:space="preserve">Análisis algoritmo </w:t>
+      </w:r>
+      <w:r>
+        <w:rPr>
+          <w:b/>
+          <w:bCs/>
+        </w:rPr>
+        <w:t>B</w:t>
+      </w:r>
+      <w:r>
+        <w:rPr>
+          <w:b/>
+          <w:bCs/>
+        </w:rPr>
+        <w:t>urbuja:</w:t>
       </w:r>
     </w:p>
     <w:p>
       <w:r>
-        <w:t>Análisis algoritmo burbuja:</w:t>
+        <w:t>Aunque es el algoritmo más conocido, s</w:t>
+      </w:r>
+      <w:r>
+        <w:t xml:space="preserve">e comprueba que claramente es un mal algoritmo, pues al ser de complejidad cuadrática en todos los casos, es verdaderamente lento. Es el algoritmo más lento de todos, pues sí o </w:t>
+      </w:r>
+      <w:proofErr w:type="spellStart"/>
+      <w:r>
+        <w:t>si</w:t>
+      </w:r>
+      <w:proofErr w:type="spellEnd"/>
+      <w:r>
+        <w:t xml:space="preserve"> ha de recorrer dos bucles </w:t>
+      </w:r>
+      <w:proofErr w:type="spellStart"/>
+      <w:r>
+        <w:t>for</w:t>
+      </w:r>
+      <w:proofErr w:type="spellEnd"/>
+      <w:r>
+        <w:t>.</w:t>
+      </w:r>
+    </w:p>
+    <w:p/>
+    <w:p>
+      <w:pPr>
+        <w:rPr>
+          <w:b/>
+          <w:bCs/>
+        </w:rPr>
+      </w:pPr>
+      <w:r>
+        <w:rPr>
+          <w:b/>
+          <w:bCs/>
+        </w:rPr>
+        <w:t>Análisis algoritmo Selección:</w:t>
       </w:r>
     </w:p>
     <w:p>
       <w:r>
-        <w:t>Se comprueba que claramente es un mal algoritmo, pues al ser de complejidad cuadrática en todos los casos, es verdaderamente lento. Es el algoritmo más lento de todos, pues sí o si ha de recorrer dos bucles for.</w:t>
+        <w:t>Se comprueba que no es un algoritmo eficiente, ya que en todos sus casos posee una complejidad cuadrática. Es el segundo algoritmo más lento, por debajo del algoritmo de burbuja.</w:t>
+      </w:r>
+    </w:p>
+    <w:p>
+      <w:pPr>
+        <w:rPr>
+          <w:b/>
+          <w:bCs/>
+        </w:rPr>
+      </w:pPr>
+      <w:r>
+        <w:rPr>
+          <w:b/>
+          <w:bCs/>
+        </w:rPr>
+        <w:t>Análisis algoritmo Inserción:</w:t>
+      </w:r>
+    </w:p>
+    <w:p>
+      <w:pPr>
+        <w:rPr>
+          <w:u w:val="single"/>
+        </w:rPr>
+      </w:pPr>
+      <w:r>
+        <w:t>Se comprueba que es un algoritmo lento para todos los casos salvo que el vector pasado como parámetro esté ordenado. En dicho caso se comprueba que su complejidad es lineal, en lugar de cuadrática, siendo mejor incluso que el algoritmo Quicksort.</w:t>
+      </w:r>
+    </w:p>
+    <w:p>
+      <w:pPr>
+        <w:rPr>
+          <w:b/>
+          <w:bCs/>
+        </w:rPr>
+      </w:pPr>
+      <w:r>
+        <w:rPr>
+          <w:b/>
+          <w:bCs/>
+        </w:rPr>
+        <w:t>Análisis algoritmo Quicksort:</w:t>
+      </w:r>
+    </w:p>
+    <w:p>
+      <w:r>
+        <w:t>Es el algoritmo más eficiente de todos</w:t>
+      </w:r>
+      <w:r>
+        <w:t>, pues su complejidad es logarítmica, salvo en el caso peor, es decir, que el vector esté inversamente ordenado, en el cual tiene una complejidad cuadrática. De todas formas, pese a compartir complejidad con los demás algoritmos en dicho caso, tarda mucho menos que el resto.</w:t>
       </w:r>
     </w:p>
     <w:sectPr>

</xml_diff>